<commit_message>
Update resume degree date typo
</commit_message>
<xml_diff>
--- a/public/resumes/SoftwareDeveloperResume.docx
+++ b/public/resumes/SoftwareDeveloperResume.docx
@@ -301,21 +301,7 @@
           <w:b w:val="false"/>
           <w:bCs w:val="false"/>
         </w:rPr>
-        <w:t xml:space="preserve">Full Stack Developer skilled </w:t>
-      </w:r>
-      <w:r>
-        <w:rPr>
-          <w:b w:val="false"/>
-          <w:bCs w:val="false"/>
-        </w:rPr>
-        <w:t xml:space="preserve">in </w:t>
-      </w:r>
-      <w:r>
-        <w:rPr>
-          <w:b w:val="false"/>
-          <w:bCs w:val="false"/>
-        </w:rPr>
-        <w:t>creating analytic tools for the Government and private sector. Consummate team player with advanced problem-solving skills.</w:t>
+        <w:t>Full Stack Developer skilled in creating analytic tools for the Government and private sector. Consummate team player with advanced problem-solving skills.</w:t>
       </w:r>
     </w:p>
     <w:p>
@@ -1097,7 +1083,13 @@
         <w:rPr>
           <w:spacing w:val="-4"/>
         </w:rPr>
-        <w:t>2019</w:t>
+        <w:t>201</w:t>
+      </w:r>
+      <w:r>
+        <w:rPr>
+          <w:spacing w:val="-4"/>
+        </w:rPr>
+        <w:t>4</w:t>
       </w:r>
     </w:p>
     <w:p>
@@ -1130,8 +1122,8 @@
         <w:jc w:val="center"/>
         <w:rPr/>
       </w:pPr>
-      <w:bookmarkStart w:id="1" w:name="Professional_Experience"/>
-      <w:bookmarkStart w:id="2" w:name="Technology_Skills"/>
+      <w:bookmarkStart w:id="1" w:name="Technology_Skills"/>
+      <w:bookmarkStart w:id="2" w:name="Professional_Experience"/>
       <w:bookmarkEnd w:id="1"/>
       <w:bookmarkEnd w:id="2"/>
       <w:r>
@@ -4851,7 +4843,7 @@
     <w:pPr>
       <w:widowControl w:val="false"/>
       <w:suppressAutoHyphens w:val="true"/>
-      <w:overflowPunct w:val="false"/>
+      <w:overflowPunct w:val="true"/>
       <w:bidi w:val="0"/>
       <w:spacing w:before="0" w:after="0"/>
       <w:jc w:val="left"/>
@@ -5015,7 +5007,7 @@
     <w:pPr>
       <w:widowControl w:val="false"/>
       <w:suppressAutoHyphens w:val="true"/>
-      <w:overflowPunct w:val="false"/>
+      <w:overflowPunct w:val="true"/>
       <w:bidi w:val="0"/>
       <w:spacing w:before="0" w:after="0"/>
       <w:jc w:val="left"/>

</xml_diff>